<commit_message>
Added friendship controller endpoints to documentation
</commit_message>
<xml_diff>
--- a/JustMeetEndPoints.docx
+++ b/JustMeetEndPoints.docx
@@ -55,13 +55,8 @@
             <w:shd w:val="clear" w:color="auto" w:fill="auto"/>
           </w:tcPr>
           <w:p>
-            <w:proofErr w:type="spellStart"/>
-            <w:r>
-              <w:t>api</w:t>
-            </w:r>
-            <w:proofErr w:type="spellEnd"/>
-            <w:r>
-              <w:t>/account/register</w:t>
+            <w:r>
+              <w:t>api/account/register</w:t>
             </w:r>
           </w:p>
         </w:tc>
@@ -133,47 +128,15 @@
               <w:spacing w:before="0" w:after="0"/>
             </w:pPr>
             <w:r>
-              <w:t>"</w:t>
-            </w:r>
-            <w:proofErr w:type="spellStart"/>
-            <w:r>
-              <w:t>firstName</w:t>
-            </w:r>
-            <w:proofErr w:type="spellEnd"/>
-            <w:r>
-              <w:t>":"</w:t>
-            </w:r>
-            <w:proofErr w:type="spellStart"/>
-            <w:r>
-              <w:t>Yavor</w:t>
-            </w:r>
-            <w:proofErr w:type="spellEnd"/>
-            <w:r>
-              <w:t>",</w:t>
-            </w:r>
-          </w:p>
-          <w:p>
-            <w:pPr>
-              <w:spacing w:before="0" w:after="0"/>
-            </w:pPr>
-            <w:r>
-              <w:t>"</w:t>
-            </w:r>
-            <w:proofErr w:type="spellStart"/>
-            <w:r>
-              <w:t>lastName</w:t>
-            </w:r>
-            <w:proofErr w:type="spellEnd"/>
-            <w:r>
-              <w:t>":"</w:t>
-            </w:r>
-            <w:proofErr w:type="spellStart"/>
-            <w:r>
-              <w:t>Komitov</w:t>
-            </w:r>
-            <w:proofErr w:type="spellEnd"/>
-            <w:r>
-              <w:t>",</w:t>
+              <w:t>"firstName":"Yavor",</w:t>
+            </w:r>
+          </w:p>
+          <w:p>
+            <w:pPr>
+              <w:spacing w:before="0" w:after="0"/>
+            </w:pPr>
+            <w:r>
+              <w:t>"lastName":"Komitov",</w:t>
             </w:r>
           </w:p>
           <w:p>
@@ -189,15 +152,7 @@
               <w:spacing w:before="0" w:after="0"/>
             </w:pPr>
             <w:r>
-              <w:t>"</w:t>
-            </w:r>
-            <w:proofErr w:type="spellStart"/>
-            <w:r>
-              <w:t>isMale</w:t>
-            </w:r>
-            <w:proofErr w:type="spellEnd"/>
-            <w:r>
-              <w:t>": true,</w:t>
+              <w:t>"isMale": true,</w:t>
             </w:r>
           </w:p>
           <w:p>
@@ -221,15 +176,7 @@
               <w:spacing w:before="0" w:after="0"/>
             </w:pPr>
             <w:r>
-              <w:t>"</w:t>
-            </w:r>
-            <w:proofErr w:type="spellStart"/>
-            <w:r>
-              <w:t>confirmPassword</w:t>
-            </w:r>
-            <w:proofErr w:type="spellEnd"/>
-            <w:r>
-              <w:t>" :"123456"</w:t>
+              <w:t>"confirmPassword" :"123456"</w:t>
             </w:r>
           </w:p>
           <w:p>
@@ -313,13 +260,8 @@
             <w:shd w:val="clear" w:color="auto" w:fill="auto"/>
           </w:tcPr>
           <w:p>
-            <w:proofErr w:type="spellStart"/>
-            <w:r>
-              <w:t>api</w:t>
-            </w:r>
-            <w:proofErr w:type="spellEnd"/>
-            <w:r>
-              <w:t>/</w:t>
+            <w:r>
+              <w:t>api/</w:t>
             </w:r>
             <w:r>
               <w:t>account</w:t>
@@ -386,18 +328,8 @@
                 <w:i/>
                 <w:sz w:val="16"/>
               </w:rPr>
-              <w:t>x-www-form-</w:t>
-            </w:r>
-            <w:proofErr w:type="spellStart"/>
-            <w:r>
-              <w:rPr>
-                <w:b/>
-                <w:i/>
-                <w:sz w:val="16"/>
-              </w:rPr>
-              <w:t>urlencoded</w:t>
-            </w:r>
-            <w:proofErr w:type="spellEnd"/>
+              <w:t>x-www-form-urlencoded</w:t>
+            </w:r>
           </w:p>
         </w:tc>
         <w:tc>
@@ -419,11 +351,9 @@
             <w:r>
               <w:t>"</w:t>
             </w:r>
-            <w:proofErr w:type="spellStart"/>
             <w:r>
               <w:t>grant_type</w:t>
             </w:r>
-            <w:proofErr w:type="spellEnd"/>
             <w:r>
               <w:t>": "password"</w:t>
             </w:r>
@@ -512,47 +442,23 @@
               <w:spacing w:before="0" w:after="0"/>
             </w:pPr>
             <w:r>
-              <w:t xml:space="preserve">  "</w:t>
-            </w:r>
-            <w:proofErr w:type="spellStart"/>
-            <w:r>
-              <w:t>token_type</w:t>
-            </w:r>
-            <w:proofErr w:type="spellEnd"/>
-            <w:r>
-              <w:t>": "bearer",</w:t>
-            </w:r>
-          </w:p>
-          <w:p>
-            <w:pPr>
-              <w:spacing w:before="0" w:after="0"/>
-            </w:pPr>
-            <w:r>
-              <w:t xml:space="preserve">  "</w:t>
-            </w:r>
-            <w:proofErr w:type="spellStart"/>
-            <w:r>
-              <w:t>expires_in</w:t>
-            </w:r>
-            <w:proofErr w:type="spellEnd"/>
-            <w:r>
-              <w:t>": 1209599,</w:t>
-            </w:r>
-          </w:p>
-          <w:p>
-            <w:pPr>
-              <w:spacing w:before="0" w:after="0"/>
-            </w:pPr>
-            <w:r>
-              <w:t xml:space="preserve">  "</w:t>
-            </w:r>
-            <w:proofErr w:type="spellStart"/>
-            <w:r>
-              <w:t>userName</w:t>
-            </w:r>
-            <w:proofErr w:type="spellEnd"/>
-            <w:r>
-              <w:t>": "yavork@gmail.com",</w:t>
+              <w:t xml:space="preserve">  "token_type": "bearer",</w:t>
+            </w:r>
+          </w:p>
+          <w:p>
+            <w:pPr>
+              <w:spacing w:before="0" w:after="0"/>
+            </w:pPr>
+            <w:r>
+              <w:t xml:space="preserve">  "expires_in": 1209599,</w:t>
+            </w:r>
+          </w:p>
+          <w:p>
+            <w:pPr>
+              <w:spacing w:before="0" w:after="0"/>
+            </w:pPr>
+            <w:r>
+              <w:t xml:space="preserve">  "userName": "yavork@gmail.com",</w:t>
             </w:r>
           </w:p>
           <w:p>
@@ -615,13 +521,8 @@
             <w:shd w:val="clear" w:color="auto" w:fill="auto"/>
           </w:tcPr>
           <w:p>
-            <w:proofErr w:type="spellStart"/>
-            <w:r>
-              <w:t>api</w:t>
-            </w:r>
-            <w:proofErr w:type="spellEnd"/>
-            <w:r>
-              <w:t>/account/logout</w:t>
+            <w:r>
+              <w:t>api/account/logout</w:t>
             </w:r>
           </w:p>
         </w:tc>
@@ -671,11 +572,9 @@
             <w:pPr>
               <w:spacing w:before="0" w:after="0"/>
             </w:pPr>
-            <w:proofErr w:type="gramStart"/>
             <w:r>
               <w:t>{ "</w:t>
             </w:r>
-            <w:proofErr w:type="gramEnd"/>
             <w:r>
               <w:t>Authorization</w:t>
             </w:r>
@@ -793,13 +692,8 @@
             <w:shd w:val="clear" w:color="auto" w:fill="auto"/>
           </w:tcPr>
           <w:p>
-            <w:proofErr w:type="spellStart"/>
-            <w:r>
-              <w:t>api</w:t>
-            </w:r>
-            <w:proofErr w:type="spellEnd"/>
-            <w:r>
-              <w:t>/users/profile</w:t>
+            <w:r>
+              <w:t>api/users/profile</w:t>
             </w:r>
           </w:p>
         </w:tc>
@@ -847,11 +741,9 @@
             <w:pPr>
               <w:spacing w:before="0" w:after="0"/>
             </w:pPr>
-            <w:proofErr w:type="gramStart"/>
             <w:r>
               <w:t>{ "</w:t>
             </w:r>
-            <w:proofErr w:type="gramEnd"/>
             <w:r>
               <w:t>Authorization</w:t>
             </w:r>
@@ -901,79 +793,31 @@
               <w:spacing w:before="0" w:after="0"/>
             </w:pPr>
             <w:r>
-              <w:t xml:space="preserve">  "</w:t>
-            </w:r>
-            <w:proofErr w:type="spellStart"/>
-            <w:r>
-              <w:t>FirstName</w:t>
-            </w:r>
-            <w:proofErr w:type="spellEnd"/>
-            <w:r>
-              <w:t>": "</w:t>
-            </w:r>
-            <w:proofErr w:type="spellStart"/>
-            <w:r>
-              <w:t>Yavor</w:t>
-            </w:r>
-            <w:proofErr w:type="spellEnd"/>
-            <w:r>
-              <w:t>",</w:t>
-            </w:r>
-          </w:p>
-          <w:p>
-            <w:pPr>
-              <w:spacing w:before="0" w:after="0"/>
-            </w:pPr>
-            <w:r>
-              <w:t xml:space="preserve">  "</w:t>
-            </w:r>
-            <w:proofErr w:type="spellStart"/>
-            <w:r>
-              <w:t>LastName</w:t>
-            </w:r>
-            <w:proofErr w:type="spellEnd"/>
-            <w:r>
-              <w:t>": "</w:t>
-            </w:r>
-            <w:proofErr w:type="spellStart"/>
-            <w:r>
-              <w:t>Komitov</w:t>
-            </w:r>
-            <w:proofErr w:type="spellEnd"/>
-            <w:r>
-              <w:t>",</w:t>
-            </w:r>
-          </w:p>
-          <w:p>
-            <w:pPr>
-              <w:spacing w:before="0" w:after="0"/>
-            </w:pPr>
-            <w:r>
-              <w:t xml:space="preserve">  "</w:t>
-            </w:r>
-            <w:proofErr w:type="spellStart"/>
-            <w:r>
-              <w:t>DateOfBirth</w:t>
-            </w:r>
-            <w:proofErr w:type="spellEnd"/>
-            <w:r>
-              <w:t>": "1985-09-07T00:00:00",</w:t>
-            </w:r>
-          </w:p>
-          <w:p>
-            <w:pPr>
-              <w:spacing w:before="0" w:after="0"/>
-            </w:pPr>
-            <w:r>
-              <w:t xml:space="preserve">  "</w:t>
-            </w:r>
-            <w:proofErr w:type="spellStart"/>
-            <w:r>
-              <w:t>IsMale</w:t>
-            </w:r>
-            <w:proofErr w:type="spellEnd"/>
-            <w:r>
-              <w:t>": true,</w:t>
+              <w:t xml:space="preserve">  "FirstName": "Yavor",</w:t>
+            </w:r>
+          </w:p>
+          <w:p>
+            <w:pPr>
+              <w:spacing w:before="0" w:after="0"/>
+            </w:pPr>
+            <w:r>
+              <w:t xml:space="preserve">  "LastName": "Komitov",</w:t>
+            </w:r>
+          </w:p>
+          <w:p>
+            <w:pPr>
+              <w:spacing w:before="0" w:after="0"/>
+            </w:pPr>
+            <w:r>
+              <w:t xml:space="preserve">  "DateOfBirth": "1985-09-07T00:00:00",</w:t>
+            </w:r>
+          </w:p>
+          <w:p>
+            <w:pPr>
+              <w:spacing w:before="0" w:after="0"/>
+            </w:pPr>
+            <w:r>
+              <w:t xml:space="preserve">  "IsMale": true,</w:t>
             </w:r>
           </w:p>
           <w:p>
@@ -1016,10 +860,7 @@
     </w:p>
     <w:p>
       <w:r>
-        <w:t>Update</w:t>
-      </w:r>
-      <w:r>
-        <w:t xml:space="preserve"> Profile</w:t>
+        <w:t>Update Profile</w:t>
       </w:r>
     </w:p>
     <w:tbl>
@@ -1048,13 +889,8 @@
             <w:shd w:val="clear" w:color="auto" w:fill="auto"/>
           </w:tcPr>
           <w:p>
-            <w:proofErr w:type="spellStart"/>
-            <w:r>
-              <w:t>api</w:t>
-            </w:r>
-            <w:proofErr w:type="spellEnd"/>
-            <w:r>
-              <w:t>/users/profile</w:t>
+            <w:r>
+              <w:t>api/users/profile</w:t>
             </w:r>
           </w:p>
         </w:tc>
@@ -1102,11 +938,9 @@
             <w:pPr>
               <w:spacing w:before="0" w:after="0"/>
             </w:pPr>
-            <w:proofErr w:type="gramStart"/>
             <w:r>
               <w:t>{ "</w:t>
             </w:r>
-            <w:proofErr w:type="gramEnd"/>
             <w:r>
               <w:t>Authorization</w:t>
             </w:r>
@@ -1179,62 +1013,23 @@
               <w:spacing w:before="0" w:after="0"/>
             </w:pPr>
             <w:r>
-              <w:t>"</w:t>
-            </w:r>
-            <w:proofErr w:type="spellStart"/>
-            <w:r>
-              <w:t>firstName</w:t>
-            </w:r>
-            <w:proofErr w:type="spellEnd"/>
-            <w:r>
-              <w:t>":"</w:t>
-            </w:r>
-            <w:proofErr w:type="spellStart"/>
-            <w:r>
-              <w:t>Yavor</w:t>
-            </w:r>
-            <w:proofErr w:type="spellEnd"/>
-            <w:r>
-              <w:t>-changed</w:t>
-            </w:r>
-            <w:r>
-              <w:t>",</w:t>
-            </w:r>
-          </w:p>
-          <w:p>
-            <w:pPr>
-              <w:spacing w:before="0" w:after="0"/>
-            </w:pPr>
-            <w:r>
-              <w:t>"dateOfBirth":"1</w:t>
-            </w:r>
-            <w:r>
-              <w:t>88</w:t>
-            </w:r>
-            <w:r>
-              <w:t>5-09-07",</w:t>
-            </w:r>
-          </w:p>
-          <w:p>
-            <w:pPr>
-              <w:spacing w:before="0" w:after="0"/>
-            </w:pPr>
-            <w:r>
-              <w:t>"</w:t>
-            </w:r>
-            <w:proofErr w:type="spellStart"/>
-            <w:r>
-              <w:t>isMale</w:t>
-            </w:r>
-            <w:proofErr w:type="spellEnd"/>
-            <w:r>
-              <w:t xml:space="preserve">": </w:t>
-            </w:r>
-            <w:r>
-              <w:t>false</w:t>
-            </w:r>
-            <w:r>
-              <w:t>,</w:t>
+              <w:t>"firstName":"Yavor-changed",</w:t>
+            </w:r>
+          </w:p>
+          <w:p>
+            <w:pPr>
+              <w:spacing w:before="0" w:after="0"/>
+            </w:pPr>
+            <w:r>
+              <w:t>"dateOfBirth":"1885-09-07",</w:t>
+            </w:r>
+          </w:p>
+          <w:p>
+            <w:pPr>
+              <w:spacing w:before="0" w:after="0"/>
+            </w:pPr>
+            <w:r>
+              <w:t>"isMale": false,</w:t>
             </w:r>
           </w:p>
           <w:p>
@@ -1280,16 +1075,11 @@
             <w:pPr>
               <w:spacing w:before="0" w:after="0"/>
             </w:pPr>
-            <w:proofErr w:type="gramStart"/>
             <w:r>
               <w:t xml:space="preserve">{ </w:t>
             </w:r>
             <w:r>
-              <w:t>"</w:t>
-            </w:r>
-            <w:proofErr w:type="gramEnd"/>
-            <w:r>
-              <w:t xml:space="preserve">User yavork@gmail.com updated successfully!" </w:t>
+              <w:t xml:space="preserve">"User yavork@gmail.com updated successfully!" </w:t>
             </w:r>
             <w:r>
               <w:t>} -&gt; Status code 200 OK</w:t>
@@ -1311,10 +1101,7 @@
     </w:p>
     <w:p>
       <w:r>
-        <w:t>Delete</w:t>
-      </w:r>
-      <w:r>
-        <w:t xml:space="preserve"> Profile</w:t>
+        <w:t>Delete Profile</w:t>
       </w:r>
     </w:p>
     <w:tbl>
@@ -1343,13 +1130,8 @@
             <w:shd w:val="clear" w:color="auto" w:fill="auto"/>
           </w:tcPr>
           <w:p>
-            <w:proofErr w:type="spellStart"/>
-            <w:r>
-              <w:t>api</w:t>
-            </w:r>
-            <w:proofErr w:type="spellEnd"/>
-            <w:r>
-              <w:t>/users/profile</w:t>
+            <w:r>
+              <w:t>api/users/profile</w:t>
             </w:r>
           </w:p>
         </w:tc>
@@ -1397,11 +1179,9 @@
             <w:pPr>
               <w:spacing w:before="0" w:after="0"/>
             </w:pPr>
-            <w:proofErr w:type="gramStart"/>
             <w:r>
               <w:t>{ "</w:t>
             </w:r>
-            <w:proofErr w:type="gramEnd"/>
             <w:r>
               <w:t>Authorization</w:t>
             </w:r>
@@ -1442,16 +1222,11 @@
             <w:pPr>
               <w:spacing w:before="0" w:after="0"/>
             </w:pPr>
-            <w:proofErr w:type="gramStart"/>
             <w:r>
               <w:t xml:space="preserve">{ </w:t>
             </w:r>
             <w:r>
-              <w:t>"</w:t>
-            </w:r>
-            <w:proofErr w:type="gramEnd"/>
-            <w:r>
-              <w:t>User deleted successfully!"</w:t>
+              <w:t>"User deleted successfully!"</w:t>
             </w:r>
             <w:r>
               <w:t xml:space="preserve"> </w:t>
@@ -1476,13 +1251,7 @@
     </w:p>
     <w:p>
       <w:r>
-        <w:t>List</w:t>
-      </w:r>
-      <w:r>
-        <w:t xml:space="preserve"> Profile</w:t>
-      </w:r>
-      <w:r>
-        <w:t>s</w:t>
+        <w:t>List Profiles</w:t>
       </w:r>
     </w:p>
     <w:tbl>
@@ -1511,13 +1280,8 @@
             <w:shd w:val="clear" w:color="auto" w:fill="auto"/>
           </w:tcPr>
           <w:p>
-            <w:proofErr w:type="spellStart"/>
-            <w:r>
-              <w:t>api</w:t>
-            </w:r>
-            <w:proofErr w:type="spellEnd"/>
-            <w:r>
-              <w:t>/users/</w:t>
+            <w:r>
+              <w:t>api/users/</w:t>
             </w:r>
             <w:r>
               <w:t xml:space="preserve">all  </w:t>
@@ -1529,26 +1293,10 @@
               <w:t>or</w:t>
             </w:r>
             <w:r>
-              <w:t xml:space="preserve">  /</w:t>
-            </w:r>
-            <w:proofErr w:type="spellStart"/>
-            <w:r>
-              <w:t>api</w:t>
-            </w:r>
-            <w:proofErr w:type="spellEnd"/>
-            <w:r>
-              <w:t>/users/</w:t>
-            </w:r>
-            <w:proofErr w:type="spellStart"/>
-            <w:r>
-              <w:t>all</w:t>
-            </w:r>
-            <w:r>
-              <w:t>?page</w:t>
-            </w:r>
-            <w:proofErr w:type="spellEnd"/>
-            <w:r>
-              <w:t>=1&amp;pageSize=5</w:t>
+              <w:t xml:space="preserve">  /api/users/all</w:t>
+            </w:r>
+            <w:r>
+              <w:t>?page=1&amp;pageSize=5</w:t>
             </w:r>
           </w:p>
         </w:tc>
@@ -1596,11 +1344,9 @@
             <w:pPr>
               <w:spacing w:before="0" w:after="0"/>
             </w:pPr>
-            <w:proofErr w:type="gramStart"/>
             <w:r>
               <w:t>{ "</w:t>
             </w:r>
-            <w:proofErr w:type="gramEnd"/>
             <w:r>
               <w:t>Authorization</w:t>
             </w:r>
@@ -1690,10 +1436,7 @@
               <w:spacing w:before="0" w:after="0"/>
             </w:pPr>
             <w:r>
-              <w:t xml:space="preserve">    </w:t>
-            </w:r>
-            <w:r>
-              <w:t>Profile details…</w:t>
+              <w:t xml:space="preserve">    Profile details…</w:t>
             </w:r>
           </w:p>
           <w:p>
@@ -1768,6 +1511,11 @@
         </w:rPr>
       </w:pPr>
     </w:p>
+    <w:p>
+      <w:r>
+        <w:t>List Profiles</w:t>
+      </w:r>
+    </w:p>
     <w:tbl>
       <w:tblPr>
         <w:tblW w:w="0" w:type="auto"/>
@@ -1794,51 +1542,17 @@
             <w:shd w:val="clear" w:color="auto" w:fill="auto"/>
           </w:tcPr>
           <w:p>
-            <w:proofErr w:type="spellStart"/>
-            <w:r>
-              <w:t>api</w:t>
-            </w:r>
-            <w:proofErr w:type="spellEnd"/>
-            <w:r>
-              <w:t>/users/</w:t>
-            </w:r>
-            <w:proofErr w:type="spellStart"/>
-            <w:r>
-              <w:t>search</w:t>
-            </w:r>
-            <w:r>
-              <w:t>?sex</w:t>
-            </w:r>
-            <w:proofErr w:type="spellEnd"/>
-            <w:r>
-              <w:t>=true</w:t>
+            <w:r>
+              <w:t>api/users/search</w:t>
+            </w:r>
+            <w:r>
+              <w:t>?sex=true</w:t>
             </w:r>
             <w:r>
               <w:t xml:space="preserve"> or </w:t>
             </w:r>
-            <w:proofErr w:type="spellStart"/>
-            <w:r>
-              <w:t>api</w:t>
-            </w:r>
-            <w:proofErr w:type="spellEnd"/>
-            <w:r>
-              <w:t>/users/</w:t>
-            </w:r>
-            <w:proofErr w:type="spellStart"/>
-            <w:r>
-              <w:t>search?sex</w:t>
-            </w:r>
-            <w:proofErr w:type="spellEnd"/>
-            <w:r>
-              <w:t>=</w:t>
-            </w:r>
-            <w:proofErr w:type="spellStart"/>
-            <w:r>
-              <w:t>false&amp;ageStart</w:t>
-            </w:r>
-            <w:proofErr w:type="spellEnd"/>
-            <w:r>
-              <w:t>=18&amp;ageEnd=25</w:t>
+            <w:r>
+              <w:t>api/users/search?sex=false&amp;ageStart=18&amp;ageEnd=25</w:t>
             </w:r>
           </w:p>
         </w:tc>
@@ -1886,11 +1600,9 @@
             <w:pPr>
               <w:spacing w:before="0" w:after="0"/>
             </w:pPr>
-            <w:proofErr w:type="gramStart"/>
             <w:r>
               <w:t>{ "</w:t>
             </w:r>
-            <w:proofErr w:type="gramEnd"/>
             <w:r>
               <w:t>Authorization</w:t>
             </w:r>
@@ -1950,26 +1662,11 @@
             <w:r>
               <w:t xml:space="preserve"> </w:t>
             </w:r>
-            <w:bookmarkStart w:id="0" w:name="_GoBack"/>
-            <w:bookmarkEnd w:id="0"/>
-            <w:r>
-              <w:t xml:space="preserve">If no </w:t>
-            </w:r>
-            <w:proofErr w:type="spellStart"/>
-            <w:r>
-              <w:t>ageStart</w:t>
-            </w:r>
-            <w:proofErr w:type="spellEnd"/>
-            <w:r>
-              <w:t xml:space="preserve"> &amp; </w:t>
-            </w:r>
-            <w:proofErr w:type="spellStart"/>
-            <w:r>
-              <w:t>ageEnd</w:t>
-            </w:r>
-            <w:proofErr w:type="spellEnd"/>
-            <w:r>
-              <w:t xml:space="preserve"> are passed in the query string the default is age &gt;=18, age &lt;100</w:t>
+            <w:r>
+              <w:t xml:space="preserve">If no ageStart &amp; </w:t>
+            </w:r>
+            <w:r>
+              <w:t>ageEnd are passed in the query string the default is age &gt;=18, age &lt;100</w:t>
             </w:r>
           </w:p>
           <w:p>
@@ -2025,6 +1722,747 @@
     </w:tbl>
     <w:p>
       <w:pPr>
+        <w:rPr>
+          <w:rFonts w:cs="Arial"/>
+          <w:b/>
+          <w:bCs/>
+          <w:sz w:val="26"/>
+          <w:szCs w:val="26"/>
+        </w:rPr>
+      </w:pPr>
+    </w:p>
+    <w:p>
+      <w:pPr>
+        <w:spacing w:before="0" w:after="0"/>
+        <w:jc w:val="left"/>
+        <w:rPr>
+          <w:rFonts w:cs="Arial"/>
+          <w:b/>
+          <w:bCs/>
+          <w:sz w:val="26"/>
+          <w:szCs w:val="26"/>
+        </w:rPr>
+      </w:pPr>
+      <w:r>
+        <w:rPr>
+          <w:rFonts w:cs="Arial"/>
+          <w:b/>
+          <w:bCs/>
+          <w:sz w:val="26"/>
+          <w:szCs w:val="26"/>
+        </w:rPr>
+        <w:br w:type="page"/>
+      </w:r>
+    </w:p>
+    <w:p>
+      <w:pPr>
+        <w:rPr>
+          <w:rFonts w:cs="Arial"/>
+          <w:b/>
+          <w:bCs/>
+          <w:sz w:val="26"/>
+          <w:szCs w:val="26"/>
+        </w:rPr>
+      </w:pPr>
+      <w:r>
+        <w:rPr>
+          <w:rFonts w:cs="Arial"/>
+          <w:b/>
+          <w:bCs/>
+          <w:sz w:val="26"/>
+          <w:szCs w:val="26"/>
+        </w:rPr>
+        <w:lastRenderedPageBreak/>
+        <w:t>Friendships</w:t>
+      </w:r>
+    </w:p>
+    <w:p>
+      <w:pPr>
+        <w:rPr>
+          <w:rFonts w:cs="Arial"/>
+          <w:b/>
+          <w:bCs/>
+          <w:sz w:val="26"/>
+          <w:szCs w:val="26"/>
+        </w:rPr>
+      </w:pPr>
+    </w:p>
+    <w:p>
+      <w:r>
+        <w:t>List friendships</w:t>
+      </w:r>
+    </w:p>
+    <w:tbl>
+      <w:tblPr>
+        <w:tblW w:w="0" w:type="auto"/>
+        <w:tblBorders>
+          <w:top w:val="single" w:sz="4" w:space="0" w:color="000000"/>
+          <w:left w:val="single" w:sz="4" w:space="0" w:color="000000"/>
+          <w:bottom w:val="single" w:sz="4" w:space="0" w:color="000000"/>
+          <w:right w:val="single" w:sz="4" w:space="0" w:color="000000"/>
+          <w:insideH w:val="single" w:sz="4" w:space="0" w:color="000000"/>
+          <w:insideV w:val="single" w:sz="4" w:space="0" w:color="000000"/>
+        </w:tblBorders>
+        <w:tblLook w:val="04A0" w:firstRow="1" w:lastRow="0" w:firstColumn="1" w:lastColumn="0" w:noHBand="0" w:noVBand="1"/>
+      </w:tblPr>
+      <w:tblGrid>
+        <w:gridCol w:w="1951"/>
+        <w:gridCol w:w="7229"/>
+        <w:gridCol w:w="1016"/>
+      </w:tblGrid>
+      <w:tr>
+        <w:tc>
+          <w:tcPr>
+            <w:tcW w:w="9180" w:type="dxa"/>
+            <w:gridSpan w:val="2"/>
+            <w:shd w:val="clear" w:color="auto" w:fill="auto"/>
+          </w:tcPr>
+          <w:p>
+            <w:r>
+              <w:t>api/</w:t>
+            </w:r>
+            <w:r>
+              <w:t>friendships/all</w:t>
+            </w:r>
+          </w:p>
+        </w:tc>
+        <w:tc>
+          <w:tcPr>
+            <w:tcW w:w="1016" w:type="dxa"/>
+            <w:shd w:val="clear" w:color="auto" w:fill="auto"/>
+          </w:tcPr>
+          <w:p>
+            <w:r>
+              <w:t>GET</w:t>
+            </w:r>
+          </w:p>
+        </w:tc>
+      </w:tr>
+      <w:tr>
+        <w:tc>
+          <w:tcPr>
+            <w:tcW w:w="1951" w:type="dxa"/>
+            <w:shd w:val="clear" w:color="auto" w:fill="auto"/>
+          </w:tcPr>
+          <w:p>
+            <w:pPr>
+              <w:spacing w:before="0" w:after="0"/>
+              <w:jc w:val="left"/>
+            </w:pPr>
+            <w:r>
+              <w:t xml:space="preserve">Request </w:t>
+            </w:r>
+            <w:r>
+              <w:rPr>
+                <w:i/>
+              </w:rPr>
+              <w:t>Header</w:t>
+            </w:r>
+          </w:p>
+        </w:tc>
+        <w:tc>
+          <w:tcPr>
+            <w:tcW w:w="8245" w:type="dxa"/>
+            <w:gridSpan w:val="2"/>
+            <w:shd w:val="clear" w:color="auto" w:fill="auto"/>
+          </w:tcPr>
+          <w:p>
+            <w:pPr>
+              <w:spacing w:before="0" w:after="0"/>
+            </w:pPr>
+            <w:r>
+              <w:t>{ "</w:t>
+            </w:r>
+            <w:r>
+              <w:t>Authorization</w:t>
+            </w:r>
+            <w:r>
+              <w:t>": "</w:t>
+            </w:r>
+            <w:r>
+              <w:t xml:space="preserve"> Bearer </w:t>
+            </w:r>
+            <w:r>
+              <w:t>deYtpuVHa4Ba-1t-….. _hdTI-1Pa-bNiASNQz "}</w:t>
+            </w:r>
+          </w:p>
+        </w:tc>
+      </w:tr>
+      <w:tr>
+        <w:tc>
+          <w:tcPr>
+            <w:tcW w:w="1951" w:type="dxa"/>
+            <w:shd w:val="clear" w:color="auto" w:fill="auto"/>
+          </w:tcPr>
+          <w:p>
+            <w:pPr>
+              <w:spacing w:before="0" w:after="0"/>
+            </w:pPr>
+            <w:r>
+              <w:t>Response</w:t>
+            </w:r>
+          </w:p>
+        </w:tc>
+        <w:tc>
+          <w:tcPr>
+            <w:tcW w:w="8245" w:type="dxa"/>
+            <w:gridSpan w:val="2"/>
+            <w:shd w:val="clear" w:color="auto" w:fill="auto"/>
+          </w:tcPr>
+          <w:p>
+            <w:pPr>
+              <w:spacing w:before="0" w:after="0"/>
+            </w:pPr>
+            <w:r>
+              <w:t>[</w:t>
+            </w:r>
+          </w:p>
+          <w:p>
+            <w:pPr>
+              <w:spacing w:before="0" w:after="0"/>
+            </w:pPr>
+            <w:r>
+              <w:t xml:space="preserve">  {</w:t>
+            </w:r>
+          </w:p>
+          <w:p>
+            <w:pPr>
+              <w:spacing w:before="0" w:after="0"/>
+            </w:pPr>
+            <w:r>
+              <w:t xml:space="preserve">    "FirstName": "Ginchety",</w:t>
+            </w:r>
+          </w:p>
+          <w:p>
+            <w:pPr>
+              <w:spacing w:before="0" w:after="0"/>
+            </w:pPr>
+            <w:r>
+              <w:t xml:space="preserve">    "SecondName": "Gineva",</w:t>
+            </w:r>
+          </w:p>
+          <w:p>
+            <w:pPr>
+              <w:spacing w:before="0" w:after="0"/>
+            </w:pPr>
+            <w:r>
+              <w:t xml:space="preserve">    "Email": "ginka@facebook.com",</w:t>
+            </w:r>
+          </w:p>
+          <w:p>
+            <w:pPr>
+              <w:spacing w:before="0" w:after="0"/>
+            </w:pPr>
+            <w:r>
+              <w:t xml:space="preserve">    "IsApproved": false</w:t>
+            </w:r>
+          </w:p>
+          <w:p>
+            <w:pPr>
+              <w:spacing w:before="0" w:after="0"/>
+            </w:pPr>
+            <w:r>
+              <w:t xml:space="preserve">  }</w:t>
+            </w:r>
+          </w:p>
+          <w:p>
+            <w:pPr>
+              <w:spacing w:before="0" w:after="0"/>
+            </w:pPr>
+            <w:r>
+              <w:t>…</w:t>
+            </w:r>
+          </w:p>
+          <w:p>
+            <w:pPr>
+              <w:spacing w:before="0" w:after="0"/>
+            </w:pPr>
+            <w:r>
+              <w:t xml:space="preserve">  {</w:t>
+            </w:r>
+          </w:p>
+          <w:p>
+            <w:pPr>
+              <w:spacing w:before="0" w:after="0"/>
+            </w:pPr>
+            <w:r>
+              <w:t xml:space="preserve">    </w:t>
+            </w:r>
+            <w:r>
+              <w:t>Other friendships</w:t>
+            </w:r>
+            <w:r>
+              <w:t>…</w:t>
+            </w:r>
+          </w:p>
+          <w:p>
+            <w:pPr>
+              <w:spacing w:before="0" w:after="0"/>
+            </w:pPr>
+            <w:r>
+              <w:t xml:space="preserve">  },</w:t>
+            </w:r>
+          </w:p>
+          <w:p>
+            <w:pPr>
+              <w:spacing w:before="0" w:after="0"/>
+            </w:pPr>
+            <w:r>
+              <w:t>]</w:t>
+            </w:r>
+          </w:p>
+        </w:tc>
+      </w:tr>
+    </w:tbl>
+    <w:p>
+      <w:pPr>
+        <w:rPr>
+          <w:rFonts w:cs="Arial"/>
+          <w:b/>
+          <w:bCs/>
+          <w:sz w:val="26"/>
+          <w:szCs w:val="26"/>
+        </w:rPr>
+      </w:pPr>
+    </w:p>
+    <w:p>
+      <w:r>
+        <w:t>Request</w:t>
+      </w:r>
+      <w:r>
+        <w:t xml:space="preserve"> friendship</w:t>
+      </w:r>
+    </w:p>
+    <w:tbl>
+      <w:tblPr>
+        <w:tblW w:w="0" w:type="auto"/>
+        <w:tblBorders>
+          <w:top w:val="single" w:sz="4" w:space="0" w:color="000000"/>
+          <w:left w:val="single" w:sz="4" w:space="0" w:color="000000"/>
+          <w:bottom w:val="single" w:sz="4" w:space="0" w:color="000000"/>
+          <w:right w:val="single" w:sz="4" w:space="0" w:color="000000"/>
+          <w:insideH w:val="single" w:sz="4" w:space="0" w:color="000000"/>
+          <w:insideV w:val="single" w:sz="4" w:space="0" w:color="000000"/>
+        </w:tblBorders>
+        <w:tblLook w:val="04A0" w:firstRow="1" w:lastRow="0" w:firstColumn="1" w:lastColumn="0" w:noHBand="0" w:noVBand="1"/>
+      </w:tblPr>
+      <w:tblGrid>
+        <w:gridCol w:w="1951"/>
+        <w:gridCol w:w="7229"/>
+        <w:gridCol w:w="1016"/>
+      </w:tblGrid>
+      <w:tr>
+        <w:tc>
+          <w:tcPr>
+            <w:tcW w:w="9180" w:type="dxa"/>
+            <w:gridSpan w:val="2"/>
+            <w:shd w:val="clear" w:color="auto" w:fill="auto"/>
+          </w:tcPr>
+          <w:p>
+            <w:r>
+              <w:t>api/friendships/request</w:t>
+            </w:r>
+            <w:r>
+              <w:t>?email=gosho</w:t>
+            </w:r>
+            <w:r>
+              <w:t>@facebook.com</w:t>
+            </w:r>
+          </w:p>
+        </w:tc>
+        <w:tc>
+          <w:tcPr>
+            <w:tcW w:w="1016" w:type="dxa"/>
+            <w:shd w:val="clear" w:color="auto" w:fill="auto"/>
+          </w:tcPr>
+          <w:p>
+            <w:r>
+              <w:t>POST</w:t>
+            </w:r>
+          </w:p>
+        </w:tc>
+      </w:tr>
+      <w:tr>
+        <w:tc>
+          <w:tcPr>
+            <w:tcW w:w="1951" w:type="dxa"/>
+            <w:shd w:val="clear" w:color="auto" w:fill="auto"/>
+          </w:tcPr>
+          <w:p>
+            <w:pPr>
+              <w:spacing w:before="0" w:after="0"/>
+              <w:jc w:val="left"/>
+            </w:pPr>
+            <w:r>
+              <w:t xml:space="preserve">Request </w:t>
+            </w:r>
+            <w:r>
+              <w:rPr>
+                <w:i/>
+              </w:rPr>
+              <w:t>Header</w:t>
+            </w:r>
+          </w:p>
+        </w:tc>
+        <w:tc>
+          <w:tcPr>
+            <w:tcW w:w="8245" w:type="dxa"/>
+            <w:gridSpan w:val="2"/>
+            <w:shd w:val="clear" w:color="auto" w:fill="auto"/>
+          </w:tcPr>
+          <w:p>
+            <w:pPr>
+              <w:spacing w:before="0" w:after="0"/>
+            </w:pPr>
+            <w:r>
+              <w:t>{ "</w:t>
+            </w:r>
+            <w:r>
+              <w:t>Authorization</w:t>
+            </w:r>
+            <w:r>
+              <w:t>": "</w:t>
+            </w:r>
+            <w:r>
+              <w:t xml:space="preserve"> Bearer </w:t>
+            </w:r>
+            <w:r>
+              <w:t>deYtpuVHa4Ba-1t-….. _hdTI-1Pa-bNiASNQz "}</w:t>
+            </w:r>
+          </w:p>
+        </w:tc>
+      </w:tr>
+      <w:tr>
+        <w:tc>
+          <w:tcPr>
+            <w:tcW w:w="1951" w:type="dxa"/>
+            <w:shd w:val="clear" w:color="auto" w:fill="auto"/>
+          </w:tcPr>
+          <w:p>
+            <w:pPr>
+              <w:spacing w:before="0" w:after="0"/>
+            </w:pPr>
+            <w:r>
+              <w:t>Response</w:t>
+            </w:r>
+          </w:p>
+        </w:tc>
+        <w:tc>
+          <w:tcPr>
+            <w:tcW w:w="8245" w:type="dxa"/>
+            <w:gridSpan w:val="2"/>
+            <w:shd w:val="clear" w:color="auto" w:fill="auto"/>
+          </w:tcPr>
+          <w:p>
+            <w:pPr>
+              <w:spacing w:before="0" w:after="0"/>
+            </w:pPr>
+            <w:r>
+              <w:t>Status code 200 OK</w:t>
+            </w:r>
+          </w:p>
+        </w:tc>
+      </w:tr>
+    </w:tbl>
+    <w:p/>
+    <w:p>
+      <w:r>
+        <w:t>Approve</w:t>
+      </w:r>
+      <w:r>
+        <w:t xml:space="preserve"> friendship</w:t>
+      </w:r>
+      <w:r>
+        <w:t xml:space="preserve"> (if user has a friendship request sent by a user with email)</w:t>
+      </w:r>
+    </w:p>
+    <w:tbl>
+      <w:tblPr>
+        <w:tblW w:w="0" w:type="auto"/>
+        <w:tblBorders>
+          <w:top w:val="single" w:sz="4" w:space="0" w:color="000000"/>
+          <w:left w:val="single" w:sz="4" w:space="0" w:color="000000"/>
+          <w:bottom w:val="single" w:sz="4" w:space="0" w:color="000000"/>
+          <w:right w:val="single" w:sz="4" w:space="0" w:color="000000"/>
+          <w:insideH w:val="single" w:sz="4" w:space="0" w:color="000000"/>
+          <w:insideV w:val="single" w:sz="4" w:space="0" w:color="000000"/>
+        </w:tblBorders>
+        <w:tblLook w:val="04A0" w:firstRow="1" w:lastRow="0" w:firstColumn="1" w:lastColumn="0" w:noHBand="0" w:noVBand="1"/>
+      </w:tblPr>
+      <w:tblGrid>
+        <w:gridCol w:w="1951"/>
+        <w:gridCol w:w="7229"/>
+        <w:gridCol w:w="1016"/>
+      </w:tblGrid>
+      <w:tr>
+        <w:tc>
+          <w:tcPr>
+            <w:tcW w:w="9180" w:type="dxa"/>
+            <w:gridSpan w:val="2"/>
+            <w:shd w:val="clear" w:color="auto" w:fill="auto"/>
+          </w:tcPr>
+          <w:p>
+            <w:r>
+              <w:t>api/friendships/request</w:t>
+            </w:r>
+            <w:r>
+              <w:t>?email=gosho@facebook.com</w:t>
+            </w:r>
+          </w:p>
+        </w:tc>
+        <w:tc>
+          <w:tcPr>
+            <w:tcW w:w="1016" w:type="dxa"/>
+            <w:shd w:val="clear" w:color="auto" w:fill="auto"/>
+          </w:tcPr>
+          <w:p>
+            <w:r>
+              <w:t>PUT</w:t>
+            </w:r>
+          </w:p>
+        </w:tc>
+      </w:tr>
+      <w:tr>
+        <w:tc>
+          <w:tcPr>
+            <w:tcW w:w="1951" w:type="dxa"/>
+            <w:shd w:val="clear" w:color="auto" w:fill="auto"/>
+          </w:tcPr>
+          <w:p>
+            <w:pPr>
+              <w:spacing w:before="0" w:after="0"/>
+              <w:jc w:val="left"/>
+            </w:pPr>
+            <w:r>
+              <w:t xml:space="preserve">Request </w:t>
+            </w:r>
+            <w:r>
+              <w:rPr>
+                <w:i/>
+              </w:rPr>
+              <w:t>Header</w:t>
+            </w:r>
+          </w:p>
+        </w:tc>
+        <w:tc>
+          <w:tcPr>
+            <w:tcW w:w="8245" w:type="dxa"/>
+            <w:gridSpan w:val="2"/>
+            <w:shd w:val="clear" w:color="auto" w:fill="auto"/>
+          </w:tcPr>
+          <w:p>
+            <w:pPr>
+              <w:spacing w:before="0" w:after="0"/>
+            </w:pPr>
+            <w:r>
+              <w:t>{ "</w:t>
+            </w:r>
+            <w:r>
+              <w:t>Authorization</w:t>
+            </w:r>
+            <w:r>
+              <w:t>": "</w:t>
+            </w:r>
+            <w:r>
+              <w:t xml:space="preserve"> Bearer </w:t>
+            </w:r>
+            <w:r>
+              <w:t>deYtpuVHa4Ba-1t-….. _hdTI-1Pa-bNiASNQz "}</w:t>
+            </w:r>
+          </w:p>
+        </w:tc>
+      </w:tr>
+      <w:tr>
+        <w:tc>
+          <w:tcPr>
+            <w:tcW w:w="1951" w:type="dxa"/>
+            <w:shd w:val="clear" w:color="auto" w:fill="auto"/>
+          </w:tcPr>
+          <w:p>
+            <w:pPr>
+              <w:spacing w:before="0" w:after="0"/>
+            </w:pPr>
+            <w:r>
+              <w:t>Response</w:t>
+            </w:r>
+          </w:p>
+        </w:tc>
+        <w:tc>
+          <w:tcPr>
+            <w:tcW w:w="8245" w:type="dxa"/>
+            <w:gridSpan w:val="2"/>
+            <w:shd w:val="clear" w:color="auto" w:fill="auto"/>
+          </w:tcPr>
+          <w:p>
+            <w:pPr>
+              <w:spacing w:before="0" w:after="0"/>
+            </w:pPr>
+            <w:r>
+              <w:t>Status code 200 OK</w:t>
+            </w:r>
+          </w:p>
+        </w:tc>
+      </w:tr>
+    </w:tbl>
+    <w:p/>
+    <w:p>
+      <w:r>
+        <w:t>Delete</w:t>
+      </w:r>
+      <w:r>
+        <w:t xml:space="preserve"> friendship</w:t>
+      </w:r>
+      <w:r>
+        <w:t xml:space="preserve"> (if user has a friendship request sent by a user with email)</w:t>
+      </w:r>
+    </w:p>
+    <w:tbl>
+      <w:tblPr>
+        <w:tblW w:w="0" w:type="auto"/>
+        <w:tblBorders>
+          <w:top w:val="single" w:sz="4" w:space="0" w:color="000000"/>
+          <w:left w:val="single" w:sz="4" w:space="0" w:color="000000"/>
+          <w:bottom w:val="single" w:sz="4" w:space="0" w:color="000000"/>
+          <w:right w:val="single" w:sz="4" w:space="0" w:color="000000"/>
+          <w:insideH w:val="single" w:sz="4" w:space="0" w:color="000000"/>
+          <w:insideV w:val="single" w:sz="4" w:space="0" w:color="000000"/>
+        </w:tblBorders>
+        <w:tblLook w:val="04A0" w:firstRow="1" w:lastRow="0" w:firstColumn="1" w:lastColumn="0" w:noHBand="0" w:noVBand="1"/>
+      </w:tblPr>
+      <w:tblGrid>
+        <w:gridCol w:w="1951"/>
+        <w:gridCol w:w="7229"/>
+        <w:gridCol w:w="1016"/>
+      </w:tblGrid>
+      <w:tr>
+        <w:tc>
+          <w:tcPr>
+            <w:tcW w:w="9180" w:type="dxa"/>
+            <w:gridSpan w:val="2"/>
+            <w:shd w:val="clear" w:color="auto" w:fill="auto"/>
+          </w:tcPr>
+          <w:p>
+            <w:r>
+              <w:t>api/friendships/request</w:t>
+            </w:r>
+            <w:r>
+              <w:t>?email=gosho@facebook.com</w:t>
+            </w:r>
+          </w:p>
+        </w:tc>
+        <w:tc>
+          <w:tcPr>
+            <w:tcW w:w="1016" w:type="dxa"/>
+            <w:shd w:val="clear" w:color="auto" w:fill="auto"/>
+          </w:tcPr>
+          <w:p>
+            <w:r>
+              <w:t>DELETE</w:t>
+            </w:r>
+            <w:bookmarkStart w:id="0" w:name="_GoBack"/>
+            <w:bookmarkEnd w:id="0"/>
+          </w:p>
+        </w:tc>
+      </w:tr>
+      <w:tr>
+        <w:tc>
+          <w:tcPr>
+            <w:tcW w:w="1951" w:type="dxa"/>
+            <w:shd w:val="clear" w:color="auto" w:fill="auto"/>
+          </w:tcPr>
+          <w:p>
+            <w:pPr>
+              <w:spacing w:before="0" w:after="0"/>
+              <w:jc w:val="left"/>
+            </w:pPr>
+            <w:r>
+              <w:t xml:space="preserve">Request </w:t>
+            </w:r>
+            <w:r>
+              <w:rPr>
+                <w:i/>
+              </w:rPr>
+              <w:t>Header</w:t>
+            </w:r>
+          </w:p>
+        </w:tc>
+        <w:tc>
+          <w:tcPr>
+            <w:tcW w:w="8245" w:type="dxa"/>
+            <w:gridSpan w:val="2"/>
+            <w:shd w:val="clear" w:color="auto" w:fill="auto"/>
+          </w:tcPr>
+          <w:p>
+            <w:pPr>
+              <w:spacing w:before="0" w:after="0"/>
+            </w:pPr>
+            <w:r>
+              <w:t>{ "</w:t>
+            </w:r>
+            <w:r>
+              <w:t>Authorization</w:t>
+            </w:r>
+            <w:r>
+              <w:t>": "</w:t>
+            </w:r>
+            <w:r>
+              <w:t xml:space="preserve"> Bearer </w:t>
+            </w:r>
+            <w:r>
+              <w:t>deYtpuVHa4Ba-1t-….. _hdTI-1Pa-bNiASNQz "}</w:t>
+            </w:r>
+          </w:p>
+        </w:tc>
+      </w:tr>
+      <w:tr>
+        <w:tc>
+          <w:tcPr>
+            <w:tcW w:w="1951" w:type="dxa"/>
+            <w:shd w:val="clear" w:color="auto" w:fill="auto"/>
+          </w:tcPr>
+          <w:p>
+            <w:pPr>
+              <w:spacing w:before="0" w:after="0"/>
+            </w:pPr>
+            <w:r>
+              <w:t>Response</w:t>
+            </w:r>
+          </w:p>
+        </w:tc>
+        <w:tc>
+          <w:tcPr>
+            <w:tcW w:w="8245" w:type="dxa"/>
+            <w:gridSpan w:val="2"/>
+            <w:shd w:val="clear" w:color="auto" w:fill="auto"/>
+          </w:tcPr>
+          <w:p>
+            <w:pPr>
+              <w:spacing w:before="0" w:after="0"/>
+            </w:pPr>
+            <w:r>
+              <w:t>Status code 200 OK</w:t>
+            </w:r>
+          </w:p>
+        </w:tc>
+      </w:tr>
+    </w:tbl>
+    <w:p/>
+    <w:p/>
+    <w:p>
+      <w:pPr>
+        <w:rPr>
+          <w:rFonts w:cs="Arial"/>
+          <w:b/>
+          <w:bCs/>
+          <w:sz w:val="26"/>
+          <w:szCs w:val="26"/>
+        </w:rPr>
+      </w:pPr>
+    </w:p>
+    <w:p>
+      <w:pPr>
+        <w:spacing w:before="0" w:after="0"/>
+        <w:jc w:val="left"/>
         <w:rPr>
           <w:rFonts w:cs="Arial"/>
           <w:b/>
@@ -7622,7 +8060,7 @@
   <a:extraClrSchemeLst/>
   <a:extLst>
     <a:ext uri="{05A4C25C-085E-4340-85A3-A5531E510DB2}">
-      <thm15:themeFamily xmlns:thm15="http://schemas.microsoft.com/office/thememl/2012/main" xmlns="" name="Office Theme" id="{62F939B6-93AF-4DB8-9C6B-D6C7DFDC589F}" vid="{4A3C46E8-61CC-4603-A589-7422A47A8E4A}"/>
+      <thm15:themeFamily xmlns="" xmlns:thm15="http://schemas.microsoft.com/office/thememl/2012/main" name="Office Theme" id="{62F939B6-93AF-4DB8-9C6B-D6C7DFDC589F}" vid="{4A3C46E8-61CC-4603-A589-7422A47A8E4A}"/>
     </a:ext>
   </a:extLst>
 </a:theme>
@@ -7633,7 +8071,7 @@
 </file>
 
 <file path=customXml/itemProps1.xml><?xml version="1.0" encoding="utf-8"?>
-<ds:datastoreItem xmlns:ds="http://schemas.openxmlformats.org/officeDocument/2006/customXml" ds:itemID="{6AAE0F98-C06A-475E-9C26-852D3305DBC7}">
+<ds:datastoreItem xmlns:ds="http://schemas.openxmlformats.org/officeDocument/2006/customXml" ds:itemID="{01CC2F0D-A085-4114-BDA6-A231B24C99C1}">
   <ds:schemaRefs>
     <ds:schemaRef ds:uri="http://schemas.openxmlformats.org/officeDocument/2006/bibliography"/>
   </ds:schemaRefs>

</xml_diff>